<commit_message>
archivo nuevo Manual Tecnico
</commit_message>
<xml_diff>
--- a/Práctica-15.docx
+++ b/Práctica-15.docx
@@ -13,6 +13,50 @@
           <w:szCs w:val="21"/>
         </w:rPr>
       </w:pPr>
+      <w:r>
+        <w:rPr>
+          <w:rFonts w:ascii="Times New Roman" w:hAnsi="Times New Roman" w:cs="Times New Roman"/>
+          <w:b/>
+          <w:bCs/>
+          <w:color w:val="000000"/>
+          <w:sz w:val="12"/>
+          <w:szCs w:val="22"/>
+        </w:rPr>
+        <w:softHyphen/>
+      </w:r>
+      <w:r>
+        <w:rPr>
+          <w:rFonts w:ascii="Times New Roman" w:hAnsi="Times New Roman" w:cs="Times New Roman"/>
+          <w:b/>
+          <w:bCs/>
+          <w:color w:val="000000"/>
+          <w:sz w:val="12"/>
+          <w:szCs w:val="22"/>
+        </w:rPr>
+        <w:softHyphen/>
+      </w:r>
+      <w:r>
+        <w:rPr>
+          <w:rFonts w:ascii="Times New Roman" w:hAnsi="Times New Roman" w:cs="Times New Roman"/>
+          <w:b/>
+          <w:bCs/>
+          <w:color w:val="000000"/>
+          <w:sz w:val="12"/>
+          <w:szCs w:val="22"/>
+        </w:rPr>
+        <w:softHyphen/>
+      </w:r>
+      <w:r>
+        <w:rPr>
+          <w:rFonts w:ascii="Times New Roman" w:hAnsi="Times New Roman" w:cs="Times New Roman"/>
+          <w:b/>
+          <w:bCs/>
+          <w:color w:val="000000"/>
+          <w:sz w:val="12"/>
+          <w:szCs w:val="22"/>
+        </w:rPr>
+        <w:softHyphen/>
+      </w:r>
       <w:r>
         <w:rPr>
           <w:rFonts w:ascii="Times New Roman" w:hAnsi="Times New Roman" w:cs="Times New Roman"/>
@@ -2393,7 +2437,7 @@
                     </a:ln>
                     <a:extLst>
                       <a:ext uri="{53640926-AAD7-44d8-BBD7-CCE9431645EC}">
-                        <a14:shadowObscured xmlns="" xmlns:mo="http://schemas.microsoft.com/office/mac/office/2008/main" xmlns:mv="urn:schemas-microsoft-com:mac:vml" xmlns:o="urn:schemas-microsoft-com:office:office" xmlns:v="urn:schemas-microsoft-com:vml" xmlns:w10="urn:schemas-microsoft-com:office:word" xmlns:w="http://schemas.openxmlformats.org/wordprocessingml/2006/main" xmlns:a14="http://schemas.microsoft.com/office/drawing/2010/main"/>
+                        <a14:shadowObscured xmlns:a14="http://schemas.microsoft.com/office/drawing/2010/main" xmlns:w="http://schemas.openxmlformats.org/wordprocessingml/2006/main" xmlns:w10="urn:schemas-microsoft-com:office:word" xmlns:v="urn:schemas-microsoft-com:vml" xmlns:o="urn:schemas-microsoft-com:office:office" xmlns:mv="urn:schemas-microsoft-com:mac:vml" xmlns:mo="http://schemas.microsoft.com/office/mac/office/2008/main" xmlns=""/>
                       </a:ext>
                     </a:extLst>
                   </pic:spPr>
@@ -2684,7 +2728,7 @@
                     </a:effectLst>
                     <a:extLst>
                       <a:ext uri="{53640926-AAD7-44d8-BBD7-CCE9431645EC}">
-                        <a14:shadowObscured xmlns="" xmlns:mo="http://schemas.microsoft.com/office/mac/office/2008/main" xmlns:mv="urn:schemas-microsoft-com:mac:vml" xmlns:o="urn:schemas-microsoft-com:office:office" xmlns:v="urn:schemas-microsoft-com:vml" xmlns:w10="urn:schemas-microsoft-com:office:word" xmlns:w="http://schemas.openxmlformats.org/wordprocessingml/2006/main" xmlns:a14="http://schemas.microsoft.com/office/drawing/2010/main"/>
+                        <a14:shadowObscured xmlns:a14="http://schemas.microsoft.com/office/drawing/2010/main" xmlns:w="http://schemas.openxmlformats.org/wordprocessingml/2006/main" xmlns:w10="urn:schemas-microsoft-com:office:word" xmlns:v="urn:schemas-microsoft-com:vml" xmlns:o="urn:schemas-microsoft-com:office:office" xmlns:mv="urn:schemas-microsoft-com:mac:vml" xmlns:mo="http://schemas.microsoft.com/office/mac/office/2008/main" xmlns=""/>
                       </a:ext>
                     </a:extLst>
                   </pic:spPr>
@@ -5941,39 +5985,7 @@
           <w:color w:val="232323"/>
           <w:shd w:val="clear" w:color="auto" w:fill="FFFFFF"/>
         </w:rPr>
-        <w:t xml:space="preserve">Si </w:t>
-      </w:r>
-      <w:r>
-        <w:rPr>
-          <w:rFonts w:ascii="Arial" w:hAnsi="Arial" w:cs="Arial"/>
-          <w:color w:val="232323"/>
-          <w:shd w:val="clear" w:color="auto" w:fill="FFFFFF"/>
-        </w:rPr>
-        <w:t xml:space="preserve">se requiere de </w:t>
-      </w:r>
-      <w:r>
-        <w:rPr>
-          <w:rFonts w:ascii="Arial" w:hAnsi="Arial" w:cs="Arial"/>
-          <w:color w:val="232323"/>
-          <w:shd w:val="clear" w:color="auto" w:fill="FFFFFF"/>
-        </w:rPr>
-        <w:t>construir una aplicación para una de las plataformas móviles populares como iOS de Apple, Android o incluso Windows Mobile, debe tener experiencia de codificación y luego pasar un montón de tiempo de construcción y pruebas de una aplicación.</w:t>
-      </w:r>
-      <w:r>
-        <w:rPr>
-          <w:rFonts w:ascii="Arial" w:hAnsi="Arial" w:cs="Arial"/>
-          <w:color w:val="232323"/>
-          <w:shd w:val="clear" w:color="auto" w:fill="FFFFFF"/>
-        </w:rPr>
-        <w:t xml:space="preserve"> Appy pie es una plataforma que permite crear aplicaciones sin saber codificar</w:t>
-      </w:r>
-      <w:r>
-        <w:rPr>
-          <w:rFonts w:ascii="Arial" w:hAnsi="Arial" w:cs="Arial"/>
-          <w:color w:val="232323"/>
-          <w:shd w:val="clear" w:color="auto" w:fill="FFFFFF"/>
-        </w:rPr>
-        <w:t>. Es un móvil Android Constructor basado en la nube que permite a cualquier persona sin conocimientos técnicos para crear aplicaciones HTML5 básicos para móviles y smartphones. No hay</w:t>
+        <w:t>Si se requiere de construir una aplicación para una de las plataformas móviles populares como iOS de Apple, Android o incluso Windows Mobile, debe tener experiencia de codificación y luego pasar un montón de tiempo de construcción y pruebas de una aplicación. Appy pie es una plataforma que permite crear aplicaciones sin saber codificar. Es un móvil Android Constructor basado en la nube que permite a cualquier persona sin conocimientos técnicos para crear aplicaciones HTML5 básicos para móviles y smartphones. No hay</w:t>
       </w:r>
       <w:r>
         <w:rPr>
@@ -6560,8 +6572,6 @@
         </w:rPr>
         <w:t>Se sacará un artículo y un poster; el articulo principalmente va a describir los principales puntos que se llevaron a cabo para desarrollar el proyecto, el poster se hace con la finalidad de tener un medio visual con el que se pueda explicar la funcionalidad de la aplicación, con esto se pretende que en un futuro se venda por medio de la Appstore y tener ganancias por la aplicación.</w:t>
       </w:r>
-      <w:bookmarkStart w:id="0" w:name="_GoBack"/>
-      <w:bookmarkEnd w:id="0"/>
     </w:p>
     <w:p>
       <w:pPr>
@@ -6653,7 +6663,7 @@
           <w:rFonts w:ascii="Arial" w:eastAsia="Times New Roman" w:hAnsi="Arial" w:cs="Arial"/>
         </w:rPr>
       </w:pPr>
-      <w:hyperlink r:id="rId12" w:history="1">
+      <w:hyperlink r:id="rId12" w:anchor="sthash.OvbQkdz8.dpuf" w:history="1">
         <w:r>
           <w:rPr>
             <w:rStyle w:val="Hipervnculo"/>
@@ -6678,12 +6688,113 @@
           <w:rFonts w:ascii="Arial" w:eastAsia="Times New Roman" w:hAnsi="Arial" w:cs="Arial"/>
         </w:rPr>
       </w:pPr>
-      <w:r>
-        <w:rPr>
-          <w:rFonts w:ascii="Arial" w:eastAsia="Times New Roman" w:hAnsi="Arial" w:cs="Arial"/>
-        </w:rPr>
-        <w:t>http://descargarinstagramapp.com/appy-pie-crear-facilmente-basica-mobile-apps-para-ios-y-android-en-minutos/</w:t>
-      </w:r>
+      <w:hyperlink r:id="rId13" w:history="1">
+        <w:r>
+          <w:rPr>
+            <w:rStyle w:val="Hipervnculo"/>
+            <w:rFonts w:ascii="Arial" w:eastAsia="Times New Roman" w:hAnsi="Arial" w:cs="Arial"/>
+          </w:rPr>
+          <w:t>http://descargarinstagramapp.com/appy-pie-crear-facilmente-basica-mobile-apps-para-ios-y-android-en-minutos/</w:t>
+        </w:r>
+      </w:hyperlink>
+      <w:r>
+        <w:rPr>
+          <w:rFonts w:ascii="Arial" w:eastAsia="Times New Roman" w:hAnsi="Arial" w:cs="Arial"/>
+        </w:rPr>
+        <w:softHyphen/>
+      </w:r>
+      <w:r>
+        <w:rPr>
+          <w:rFonts w:ascii="Arial" w:eastAsia="Times New Roman" w:hAnsi="Arial" w:cs="Arial"/>
+        </w:rPr>
+        <w:softHyphen/>
+      </w:r>
+      <w:r>
+        <w:rPr>
+          <w:rFonts w:ascii="Arial" w:eastAsia="Times New Roman" w:hAnsi="Arial" w:cs="Arial"/>
+        </w:rPr>
+        <w:softHyphen/>
+      </w:r>
+      <w:r>
+        <w:rPr>
+          <w:rFonts w:ascii="Arial" w:eastAsia="Times New Roman" w:hAnsi="Arial" w:cs="Arial"/>
+        </w:rPr>
+        <w:softHyphen/>
+      </w:r>
+      <w:r>
+        <w:rPr>
+          <w:rFonts w:ascii="Arial" w:eastAsia="Times New Roman" w:hAnsi="Arial" w:cs="Arial"/>
+        </w:rPr>
+        <w:softHyphen/>
+      </w:r>
+    </w:p>
+    <w:p>
+      <w:pPr>
+        <w:jc w:val="both"/>
+        <w:rPr>
+          <w:rFonts w:ascii="Arial" w:eastAsia="Times New Roman" w:hAnsi="Arial" w:cs="Arial"/>
+        </w:rPr>
+      </w:pPr>
+    </w:p>
+    <w:p>
+      <w:pPr>
+        <w:jc w:val="both"/>
+        <w:rPr>
+          <w:rFonts w:ascii="Arial" w:eastAsia="Times New Roman" w:hAnsi="Arial" w:cs="Arial"/>
+        </w:rPr>
+      </w:pPr>
+      <w:hyperlink r:id="rId14" w:history="1">
+        <w:r>
+          <w:rPr>
+            <w:rStyle w:val="Hipervnculo"/>
+            <w:rFonts w:ascii="Arial" w:eastAsia="Times New Roman" w:hAnsi="Arial" w:cs="Arial"/>
+          </w:rPr>
+          <w:t>https://es.wikipedia.org/wiki/IOS</w:t>
+        </w:r>
+      </w:hyperlink>
+    </w:p>
+    <w:p>
+      <w:pPr>
+        <w:jc w:val="both"/>
+        <w:rPr>
+          <w:rFonts w:ascii="Arial" w:eastAsia="Times New Roman" w:hAnsi="Arial" w:cs="Arial"/>
+        </w:rPr>
+      </w:pPr>
+    </w:p>
+    <w:p>
+      <w:pPr>
+        <w:jc w:val="both"/>
+        <w:rPr>
+          <w:rFonts w:ascii="Arial" w:eastAsia="Times New Roman" w:hAnsi="Arial" w:cs="Arial"/>
+        </w:rPr>
+      </w:pPr>
+      <w:hyperlink r:id="rId15" w:history="1">
+        <w:r>
+          <w:rPr>
+            <w:rStyle w:val="Hipervnculo"/>
+            <w:rFonts w:ascii="Arial" w:eastAsia="Times New Roman" w:hAnsi="Arial" w:cs="Arial"/>
+          </w:rPr>
+          <w:t>https://developer.apple.com/xcode/</w:t>
+        </w:r>
+      </w:hyperlink>
+    </w:p>
+    <w:p>
+      <w:pPr>
+        <w:jc w:val="both"/>
+        <w:rPr>
+          <w:rFonts w:ascii="Arial" w:eastAsia="Times New Roman" w:hAnsi="Arial" w:cs="Arial"/>
+        </w:rPr>
+      </w:pPr>
+    </w:p>
+    <w:p>
+      <w:pPr>
+        <w:jc w:val="both"/>
+        <w:rPr>
+          <w:rFonts w:ascii="Arial" w:eastAsia="Times New Roman" w:hAnsi="Arial" w:cs="Arial"/>
+        </w:rPr>
+      </w:pPr>
+      <w:bookmarkStart w:id="0" w:name="_GoBack"/>
+      <w:bookmarkEnd w:id="0"/>
     </w:p>
     <w:sectPr>
       <w:pgSz w:w="12240" w:h="15840"/>
@@ -7590,6 +7701,7 @@
   <w:style w:type="character" w:default="1" w:styleId="Fuentedeprrafopredeter">
     <w:name w:val="Default Paragraph Font"/>
     <w:uiPriority w:val="1"/>
+    <w:semiHidden/>
     <w:unhideWhenUsed/>
   </w:style>
   <w:style w:type="table" w:default="1" w:styleId="Tablanormal">

</xml_diff>